<commit_message>
Adding in all the updated figures in the correct dimension and resolution for the deep sea journal
</commit_message>
<xml_diff>
--- a/publish/KAXIS_figures/KAXIS_figures_deep_sea_journal/Mesopelagic_Paper_Figure_Captions.docx
+++ b/publish/KAXIS_figures/KAXIS_figures_deep_sea_journal/Mesopelagic_Paper_Figure_Captions.docx
@@ -457,24 +457,6 @@
       </w:r>
       <w:r>
         <w:rPr>
-          <w:rStyle w:val="CommentReference"/>
-          <w:rFonts w:ascii="Palatino Linotype" w:hAnsi="Palatino Linotype"/>
-          <w:sz w:val="18"/>
-          <w:szCs w:val="18"/>
-        </w:rPr>
-        <w:t/>
-      </w:r>
-      <w:r>
-        <w:rPr>
-          <w:rStyle w:val="CommentReference"/>
-          <w:rFonts w:ascii="Palatino Linotype" w:hAnsi="Palatino Linotype"/>
-          <w:sz w:val="18"/>
-          <w:szCs w:val="18"/>
-        </w:rPr>
-        <w:t/>
-      </w:r>
-      <w:r>
-        <w:rPr>
           <w:rFonts w:ascii="Palatino Linotype" w:hAnsi="Palatino Linotype"/>
           <w:sz w:val="18"/>
           <w:szCs w:val="18"/>
@@ -742,15 +724,6 @@
       </w:r>
       <w:r>
         <w:rPr>
-          <w:rStyle w:val="CommentReference"/>
-          <w:rFonts w:ascii="Palatino Linotype" w:hAnsi="Palatino Linotype"/>
-          <w:sz w:val="18"/>
-          <w:szCs w:val="18"/>
-        </w:rPr>
-        <w:t/>
-      </w:r>
-      <w:r>
-        <w:rPr>
           <w:rFonts w:ascii="Palatino Linotype" w:hAnsi="Palatino Linotype"/>
           <w:b/>
           <w:bCs/>
@@ -936,6 +909,1150 @@
         </w:rPr>
         <w:t>.</w:t>
       </w:r>
+    </w:p>
+    <w:p>
+      <w:pPr>
+        <w:jc w:val="both"/>
+        <w:rPr>
+          <w:rFonts w:ascii="Palatino Linotype" w:hAnsi="Palatino Linotype"/>
+          <w:color w:val="000000" w:themeColor="text1"/>
+          <w:sz w:val="18"/>
+          <w:szCs w:val="18"/>
+        </w:rPr>
+      </w:pPr>
+      <w:r>
+        <w:rPr>
+          <w:rFonts w:ascii="Palatino Linotype" w:hAnsi="Palatino Linotype"/>
+          <w:b/>
+          <w:color w:val="000000" w:themeColor="text1"/>
+          <w:sz w:val="18"/>
+          <w:szCs w:val="18"/>
+        </w:rPr>
+        <w:t>Figure 4.</w:t>
+      </w:r>
+      <w:r>
+        <w:rPr>
+          <w:rFonts w:ascii="Palatino Linotype" w:hAnsi="Palatino Linotype"/>
+          <w:color w:val="000000" w:themeColor="text1"/>
+          <w:sz w:val="18"/>
+          <w:szCs w:val="18"/>
+        </w:rPr>
+        <w:t xml:space="preserve"> Heat maps and bar charts of fish (panel </w:t>
+      </w:r>
+      <w:r>
+        <w:rPr>
+          <w:rFonts w:ascii="Palatino Linotype" w:hAnsi="Palatino Linotype"/>
+          <w:color w:val="000000" w:themeColor="text1"/>
+          <w:sz w:val="18"/>
+          <w:szCs w:val="18"/>
+        </w:rPr>
+        <w:t>A</w:t>
+      </w:r>
+      <w:r>
+        <w:rPr>
+          <w:rFonts w:ascii="Palatino Linotype" w:hAnsi="Palatino Linotype"/>
+          <w:color w:val="000000" w:themeColor="text1"/>
+          <w:sz w:val="18"/>
+          <w:szCs w:val="18"/>
+        </w:rPr>
+        <w:t>,</w:t>
+      </w:r>
+      <w:r>
+        <w:rPr>
+          <w:rFonts w:ascii="Palatino Linotype" w:hAnsi="Palatino Linotype"/>
+          <w:color w:val="000000" w:themeColor="text1"/>
+          <w:sz w:val="18"/>
+          <w:szCs w:val="18"/>
+        </w:rPr>
+        <w:t xml:space="preserve"> C</w:t>
+      </w:r>
+      <w:r>
+        <w:rPr>
+          <w:rFonts w:ascii="Palatino Linotype" w:hAnsi="Palatino Linotype"/>
+          <w:color w:val="000000" w:themeColor="text1"/>
+          <w:sz w:val="18"/>
+          <w:szCs w:val="18"/>
+        </w:rPr>
+        <w:t>)</w:t>
+      </w:r>
+      <w:r>
+        <w:rPr>
+          <w:rFonts w:ascii="Palatino Linotype" w:hAnsi="Palatino Linotype"/>
+          <w:color w:val="000000" w:themeColor="text1"/>
+          <w:sz w:val="18"/>
+          <w:szCs w:val="18"/>
+        </w:rPr>
+        <w:t xml:space="preserve"> </w:t>
+      </w:r>
+      <w:r>
+        <w:rPr>
+          <w:rFonts w:ascii="Palatino Linotype" w:hAnsi="Palatino Linotype"/>
+          <w:color w:val="000000" w:themeColor="text1"/>
+          <w:sz w:val="18"/>
+          <w:szCs w:val="18"/>
+        </w:rPr>
+        <w:t xml:space="preserve">cephalopods (panel </w:t>
+      </w:r>
+      <w:r>
+        <w:rPr>
+          <w:rFonts w:ascii="Palatino Linotype" w:hAnsi="Palatino Linotype"/>
+          <w:color w:val="000000" w:themeColor="text1"/>
+          <w:sz w:val="18"/>
+          <w:szCs w:val="18"/>
+        </w:rPr>
+        <w:t>B</w:t>
+      </w:r>
+      <w:r>
+        <w:rPr>
+          <w:rFonts w:ascii="Palatino Linotype" w:hAnsi="Palatino Linotype"/>
+          <w:color w:val="000000" w:themeColor="text1"/>
+          <w:sz w:val="18"/>
+          <w:szCs w:val="18"/>
+        </w:rPr>
+        <w:t>,</w:t>
+      </w:r>
+      <w:r>
+        <w:rPr>
+          <w:rFonts w:ascii="Palatino Linotype" w:hAnsi="Palatino Linotype"/>
+          <w:color w:val="000000" w:themeColor="text1"/>
+          <w:sz w:val="18"/>
+          <w:szCs w:val="18"/>
+        </w:rPr>
+        <w:t xml:space="preserve"> D</w:t>
+      </w:r>
+      <w:r>
+        <w:rPr>
+          <w:rFonts w:ascii="Palatino Linotype" w:hAnsi="Palatino Linotype"/>
+          <w:color w:val="000000" w:themeColor="text1"/>
+          <w:sz w:val="18"/>
+          <w:szCs w:val="18"/>
+        </w:rPr>
+        <w:t xml:space="preserve">) organised by time of day sampled and illuminated lunar fraction across the survey region (34 </w:t>
+      </w:r>
+      <w:r>
+        <w:rPr>
+          <w:rFonts w:ascii="Palatino Linotype" w:hAnsi="Palatino Linotype"/>
+          <w:color w:val="000000" w:themeColor="text1"/>
+          <w:sz w:val="18"/>
+          <w:szCs w:val="18"/>
+        </w:rPr>
+        <w:t>MIDOC</w:t>
+      </w:r>
+      <w:r>
+        <w:rPr>
+          <w:rFonts w:ascii="Palatino Linotype" w:hAnsi="Palatino Linotype"/>
+          <w:color w:val="000000" w:themeColor="text1"/>
+          <w:sz w:val="18"/>
+          <w:szCs w:val="18"/>
+        </w:rPr>
+        <w:t xml:space="preserve"> stations). Grey tiles on the heat maps indicate </w:t>
+      </w:r>
+      <w:r>
+        <w:rPr>
+          <w:rFonts w:ascii="Palatino Linotype" w:hAnsi="Palatino Linotype"/>
+          <w:color w:val="000000" w:themeColor="text1"/>
+          <w:sz w:val="18"/>
+          <w:szCs w:val="18"/>
+        </w:rPr>
+        <w:t>strata</w:t>
+      </w:r>
+      <w:r>
+        <w:rPr>
+          <w:rFonts w:ascii="Palatino Linotype" w:hAnsi="Palatino Linotype"/>
+          <w:color w:val="000000" w:themeColor="text1"/>
+          <w:sz w:val="18"/>
+          <w:szCs w:val="18"/>
+        </w:rPr>
+        <w:t xml:space="preserve"> where no biomass was captured. Bar charts </w:t>
+      </w:r>
+      <w:r>
+        <w:rPr>
+          <w:rFonts w:ascii="Palatino Linotype" w:hAnsi="Palatino Linotype"/>
+          <w:color w:val="000000" w:themeColor="text1"/>
+          <w:sz w:val="18"/>
+          <w:szCs w:val="18"/>
+        </w:rPr>
+        <w:t xml:space="preserve">along the top panel </w:t>
+      </w:r>
+      <w:r>
+        <w:rPr>
+          <w:rFonts w:ascii="Palatino Linotype" w:hAnsi="Palatino Linotype"/>
+          <w:color w:val="000000" w:themeColor="text1"/>
+          <w:sz w:val="18"/>
+          <w:szCs w:val="18"/>
+        </w:rPr>
+        <w:t>show the sum of the biomass between 0-1000</w:t>
+      </w:r>
+      <w:r>
+        <w:rPr>
+          <w:rFonts w:ascii="Palatino Linotype" w:hAnsi="Palatino Linotype"/>
+          <w:color w:val="000000" w:themeColor="text1"/>
+          <w:sz w:val="18"/>
+          <w:szCs w:val="18"/>
+        </w:rPr>
+        <w:t xml:space="preserve"> </w:t>
+      </w:r>
+      <w:r>
+        <w:rPr>
+          <w:rFonts w:ascii="Palatino Linotype" w:hAnsi="Palatino Linotype"/>
+          <w:color w:val="000000" w:themeColor="text1"/>
+          <w:sz w:val="18"/>
+          <w:szCs w:val="18"/>
+        </w:rPr>
+        <w:t>m at each station. Time of day is indicated by bar colours: sunrise (pink), day (yellow), sunset (red), and night (blue). Lunar illumination is shown by greyscale bar colours and icons: full moon (white circle), half-moon (half-filled circle), and new moon (</w:t>
+      </w:r>
+      <w:commentRangeStart w:id="0"/>
+      <w:r>
+        <w:rPr>
+          <w:rFonts w:ascii="Palatino Linotype" w:hAnsi="Palatino Linotype"/>
+          <w:color w:val="000000" w:themeColor="text1"/>
+          <w:sz w:val="18"/>
+          <w:szCs w:val="18"/>
+        </w:rPr>
+        <w:t>black circle).</w:t>
+      </w:r>
+      <w:commentRangeEnd w:id="0"/>
+      <w:r>
+        <w:rPr>
+          <w:rStyle w:val="CommentReference"/>
+        </w:rPr>
+        <w:commentReference w:id="0"/>
+      </w:r>
+    </w:p>
+    <w:p>
+      <w:pPr>
+        <w:tabs>
+          <w:tab w:val="left" w:pos="560"/>
+          <w:tab w:val="left" w:pos="1120"/>
+          <w:tab w:val="left" w:pos="1680"/>
+          <w:tab w:val="left" w:pos="2240"/>
+          <w:tab w:val="left" w:pos="2800"/>
+          <w:tab w:val="left" w:pos="3360"/>
+          <w:tab w:val="left" w:pos="3920"/>
+          <w:tab w:val="left" w:pos="4480"/>
+          <w:tab w:val="left" w:pos="5040"/>
+          <w:tab w:val="left" w:pos="5600"/>
+          <w:tab w:val="left" w:pos="6160"/>
+          <w:tab w:val="left" w:pos="6720"/>
+        </w:tabs>
+        <w:autoSpaceDE w:val="0"/>
+        <w:autoSpaceDN w:val="0"/>
+        <w:adjustRightInd w:val="0"/>
+        <w:spacing w:after="0" w:line="240" w:lineRule="auto"/>
+        <w:rPr>
+          <w:rFonts w:ascii="Palatino Linotype" w:hAnsi="Palatino Linotype" w:cs="Helvetica"/>
+          <w:color w:val="000000"/>
+          <w:kern w:val="0"/>
+          <w:sz w:val="18"/>
+          <w:szCs w:val="18"/>
+          <w:lang w:val="en-GB"/>
+        </w:rPr>
+      </w:pPr>
+      <w:commentRangeStart w:id="1"/>
+      <w:r>
+        <w:rPr>
+          <w:rFonts w:ascii="Palatino Linotype" w:hAnsi="Palatino Linotype" w:cs="Helvetica"/>
+          <w:b/>
+          <w:bCs/>
+          <w:color w:val="000000"/>
+          <w:kern w:val="0"/>
+          <w:sz w:val="18"/>
+          <w:szCs w:val="18"/>
+          <w:lang w:val="en-GB"/>
+        </w:rPr>
+        <w:t>Figure 5.</w:t>
+      </w:r>
+      <w:r>
+        <w:rPr>
+          <w:rFonts w:ascii="Palatino Linotype" w:hAnsi="Palatino Linotype" w:cs="Helvetica"/>
+          <w:color w:val="000000"/>
+          <w:kern w:val="0"/>
+          <w:sz w:val="18"/>
+          <w:szCs w:val="18"/>
+          <w:lang w:val="en-GB"/>
+        </w:rPr>
+        <w:t xml:space="preserve"> </w:t>
+      </w:r>
+      <w:commentRangeEnd w:id="1"/>
+      <w:r>
+        <w:rPr>
+          <w:rStyle w:val="CommentReference"/>
+        </w:rPr>
+        <w:commentReference w:id="1"/>
+      </w:r>
+      <w:r>
+        <w:rPr>
+          <w:rFonts w:ascii="Palatino Linotype" w:hAnsi="Palatino Linotype" w:cs="Helvetica"/>
+          <w:color w:val="000000"/>
+          <w:kern w:val="0"/>
+          <w:sz w:val="18"/>
+          <w:szCs w:val="18"/>
+          <w:lang w:val="en-GB"/>
+        </w:rPr>
+        <w:t>Depth-structured generalised additive mixed-effects models (GAMMs) of fish biomass from 0-1000 m. Panel (</w:t>
+      </w:r>
+      <w:r>
+        <w:rPr>
+          <w:rFonts w:ascii="Palatino Linotype" w:hAnsi="Palatino Linotype" w:cs="Helvetica"/>
+          <w:color w:val="000000"/>
+          <w:kern w:val="0"/>
+          <w:sz w:val="18"/>
+          <w:szCs w:val="18"/>
+          <w:lang w:val="en-GB"/>
+        </w:rPr>
+        <w:t>A</w:t>
+      </w:r>
+      <w:r>
+        <w:rPr>
+          <w:rFonts w:ascii="Palatino Linotype" w:hAnsi="Palatino Linotype" w:cs="Helvetica"/>
+          <w:color w:val="000000"/>
+          <w:kern w:val="0"/>
+          <w:sz w:val="18"/>
+          <w:szCs w:val="18"/>
+          <w:lang w:val="en-GB"/>
+        </w:rPr>
+        <w:t>) shows fitted relationships between fish biomass per depth strata and solar angle (</w:t>
+      </w:r>
+      <w:r>
+        <w:rPr>
+          <w:rFonts w:ascii="Palatino Linotype" w:hAnsi="Palatino Linotype" w:cs="Helvetica"/>
+          <w:color w:val="000000"/>
+          <w:kern w:val="0"/>
+          <w:sz w:val="18"/>
+          <w:szCs w:val="18"/>
+          <w:vertAlign w:val="superscript"/>
+          <w:lang w:val="en-GB"/>
+        </w:rPr>
+        <w:t>o</w:t>
+      </w:r>
+      <w:r>
+        <w:rPr>
+          <w:rFonts w:ascii="Palatino Linotype" w:hAnsi="Palatino Linotype" w:cs="Helvetica"/>
+          <w:color w:val="000000"/>
+          <w:kern w:val="0"/>
+          <w:sz w:val="18"/>
+          <w:szCs w:val="18"/>
+          <w:lang w:val="en-GB"/>
+        </w:rPr>
+        <w:t>) relative to the horizon. Positive values indicate the sun above the horizon, and negative values indicate the sun below the horizon. Panel (</w:t>
+      </w:r>
+      <w:r>
+        <w:rPr>
+          <w:rFonts w:ascii="Palatino Linotype" w:hAnsi="Palatino Linotype" w:cs="Helvetica"/>
+          <w:color w:val="000000"/>
+          <w:kern w:val="0"/>
+          <w:sz w:val="18"/>
+          <w:szCs w:val="18"/>
+          <w:lang w:val="en-GB"/>
+        </w:rPr>
+        <w:t>B</w:t>
+      </w:r>
+      <w:r>
+        <w:rPr>
+          <w:rFonts w:ascii="Palatino Linotype" w:hAnsi="Palatino Linotype" w:cs="Helvetica"/>
+          <w:color w:val="000000"/>
+          <w:kern w:val="0"/>
+          <w:sz w:val="18"/>
+          <w:szCs w:val="18"/>
+          <w:lang w:val="en-GB"/>
+        </w:rPr>
+        <w:t>) shows fitted</w:t>
+      </w:r>
+      <w:r>
+        <w:rPr>
+          <w:rFonts w:ascii="Palatino Linotype" w:hAnsi="Palatino Linotype" w:cs="Helvetica"/>
+          <w:color w:val="000000"/>
+          <w:kern w:val="0"/>
+          <w:sz w:val="18"/>
+          <w:szCs w:val="18"/>
+          <w:lang w:val="en-GB"/>
+        </w:rPr>
+        <w:t xml:space="preserve"> r</w:t>
+      </w:r>
+      <w:r>
+        <w:rPr>
+          <w:rFonts w:ascii="Palatino Linotype" w:hAnsi="Palatino Linotype" w:cs="Helvetica"/>
+          <w:color w:val="000000"/>
+          <w:kern w:val="0"/>
+          <w:sz w:val="18"/>
+          <w:szCs w:val="18"/>
+          <w:lang w:val="en-GB"/>
+        </w:rPr>
+        <w:t>elationships between fish biomass per depth strata and the fraction of the illuminated surface of the moon, which serves</w:t>
+      </w:r>
+      <w:r>
+        <w:rPr>
+          <w:rFonts w:ascii="Palatino Linotype" w:hAnsi="Palatino Linotype" w:cs="Helvetica"/>
+          <w:color w:val="000000"/>
+          <w:kern w:val="0"/>
+          <w:sz w:val="18"/>
+          <w:szCs w:val="18"/>
+          <w:lang w:val="en-GB"/>
+        </w:rPr>
+        <w:t xml:space="preserve"> </w:t>
+      </w:r>
+      <w:r>
+        <w:rPr>
+          <w:rFonts w:ascii="Palatino Linotype" w:hAnsi="Palatino Linotype" w:cs="Helvetica"/>
+          <w:color w:val="000000"/>
+          <w:kern w:val="0"/>
+          <w:sz w:val="18"/>
+          <w:szCs w:val="18"/>
+          <w:lang w:val="en-GB"/>
+        </w:rPr>
+        <w:t>as a proxy for lunar phase, with 0 indicating a new moon with no illumination and 1 indicating full moon. Solid lines are</w:t>
+      </w:r>
+      <w:r>
+        <w:rPr>
+          <w:rFonts w:ascii="Palatino Linotype" w:hAnsi="Palatino Linotype" w:cs="Helvetica"/>
+          <w:color w:val="000000"/>
+          <w:kern w:val="0"/>
+          <w:sz w:val="18"/>
+          <w:szCs w:val="18"/>
+          <w:lang w:val="en-GB"/>
+        </w:rPr>
+        <w:t xml:space="preserve"> </w:t>
+      </w:r>
+      <w:r>
+        <w:rPr>
+          <w:rFonts w:ascii="Palatino Linotype" w:hAnsi="Palatino Linotype" w:cs="Helvetica"/>
+          <w:color w:val="000000"/>
+          <w:kern w:val="0"/>
+          <w:sz w:val="18"/>
+          <w:szCs w:val="18"/>
+          <w:lang w:val="en-GB"/>
+        </w:rPr>
+        <w:t xml:space="preserve">the estimates of the </w:t>
+      </w:r>
+      <w:proofErr w:type="gramStart"/>
+      <w:r>
+        <w:rPr>
+          <w:rFonts w:ascii="Palatino Linotype" w:hAnsi="Palatino Linotype" w:cs="Helvetica"/>
+          <w:color w:val="000000"/>
+          <w:kern w:val="0"/>
+          <w:sz w:val="18"/>
+          <w:szCs w:val="18"/>
+          <w:lang w:val="en-GB"/>
+        </w:rPr>
+        <w:t>smooths</w:t>
+      </w:r>
+      <w:proofErr w:type="gramEnd"/>
+      <w:r>
+        <w:rPr>
+          <w:rFonts w:ascii="Palatino Linotype" w:hAnsi="Palatino Linotype" w:cs="Helvetica"/>
+          <w:color w:val="000000"/>
+          <w:kern w:val="0"/>
+          <w:sz w:val="18"/>
+          <w:szCs w:val="18"/>
+          <w:lang w:val="en-GB"/>
+        </w:rPr>
+        <w:t>, grey shaded areas are the 95% confidence intervals and points are the observation partial</w:t>
+      </w:r>
+      <w:r>
+        <w:rPr>
+          <w:rFonts w:ascii="Palatino Linotype" w:hAnsi="Palatino Linotype" w:cs="Helvetica"/>
+          <w:color w:val="000000"/>
+          <w:kern w:val="0"/>
+          <w:sz w:val="18"/>
+          <w:szCs w:val="18"/>
+          <w:lang w:val="en-GB"/>
+        </w:rPr>
+        <w:t xml:space="preserve"> </w:t>
+      </w:r>
+      <w:r>
+        <w:rPr>
+          <w:rFonts w:ascii="Palatino Linotype" w:hAnsi="Palatino Linotype" w:cs="Helvetica"/>
+          <w:color w:val="000000"/>
+          <w:kern w:val="0"/>
+          <w:sz w:val="18"/>
+          <w:szCs w:val="18"/>
+          <w:lang w:val="en-GB"/>
+        </w:rPr>
+        <w:t xml:space="preserve">residuals. </w:t>
+      </w:r>
+      <w:r>
+        <w:rPr>
+          <w:rFonts w:ascii="Palatino Linotype" w:hAnsi="Palatino Linotype" w:cs="Helvetica"/>
+          <w:i/>
+          <w:iCs/>
+          <w:color w:val="000000"/>
+          <w:kern w:val="0"/>
+          <w:sz w:val="18"/>
+          <w:szCs w:val="18"/>
+          <w:lang w:val="en-GB"/>
+        </w:rPr>
+        <w:t>p</w:t>
+      </w:r>
+      <w:r>
+        <w:rPr>
+          <w:rFonts w:ascii="Palatino Linotype" w:hAnsi="Palatino Linotype" w:cs="Helvetica"/>
+          <w:color w:val="000000"/>
+          <w:kern w:val="0"/>
+          <w:sz w:val="18"/>
+          <w:szCs w:val="18"/>
+          <w:lang w:val="en-GB"/>
+        </w:rPr>
+        <w:t>-values are represented by red asterisks or circles; with &lt;0.001 = ‘***</w:t>
+      </w:r>
+      <w:proofErr w:type="gramStart"/>
+      <w:r>
+        <w:rPr>
+          <w:rFonts w:ascii="Palatino Linotype" w:hAnsi="Palatino Linotype" w:cs="Helvetica"/>
+          <w:color w:val="000000"/>
+          <w:kern w:val="0"/>
+          <w:sz w:val="18"/>
+          <w:szCs w:val="18"/>
+          <w:lang w:val="en-GB"/>
+        </w:rPr>
+        <w:t>’ ,</w:t>
+      </w:r>
+      <w:proofErr w:type="gramEnd"/>
+      <w:r>
+        <w:rPr>
+          <w:rFonts w:ascii="Palatino Linotype" w:hAnsi="Palatino Linotype" w:cs="Helvetica"/>
+          <w:color w:val="000000"/>
+          <w:kern w:val="0"/>
+          <w:sz w:val="18"/>
+          <w:szCs w:val="18"/>
+          <w:lang w:val="en-GB"/>
+        </w:rPr>
+        <w:t xml:space="preserve"> &lt;0.01 = *</w:t>
+      </w:r>
+      <w:proofErr w:type="gramStart"/>
+      <w:r>
+        <w:rPr>
+          <w:rFonts w:ascii="Palatino Linotype" w:hAnsi="Palatino Linotype" w:cs="Helvetica"/>
+          <w:color w:val="000000"/>
+          <w:kern w:val="0"/>
+          <w:sz w:val="18"/>
+          <w:szCs w:val="18"/>
+          <w:lang w:val="en-GB"/>
+        </w:rPr>
+        <w:t>* ,</w:t>
+      </w:r>
+      <w:proofErr w:type="gramEnd"/>
+      <w:r>
+        <w:rPr>
+          <w:rFonts w:ascii="Palatino Linotype" w:hAnsi="Palatino Linotype" w:cs="Helvetica"/>
+          <w:color w:val="000000"/>
+          <w:kern w:val="0"/>
+          <w:sz w:val="18"/>
+          <w:szCs w:val="18"/>
+          <w:lang w:val="en-GB"/>
+        </w:rPr>
+        <w:t xml:space="preserve"> &lt;0.05 *, &lt;0.1 = </w:t>
+      </w:r>
+      <w:proofErr w:type="gramStart"/>
+      <w:r>
+        <w:rPr>
+          <w:rFonts w:ascii="Palatino Linotype" w:hAnsi="Palatino Linotype" w:cs="Helvetica"/>
+          <w:color w:val="000000"/>
+          <w:kern w:val="0"/>
+          <w:sz w:val="18"/>
+          <w:szCs w:val="18"/>
+          <w:lang w:val="en-GB"/>
+        </w:rPr>
+        <w:t>• .</w:t>
+      </w:r>
+      <w:proofErr w:type="gramEnd"/>
+    </w:p>
+    <w:p>
+      <w:pPr>
+        <w:tabs>
+          <w:tab w:val="left" w:pos="560"/>
+          <w:tab w:val="left" w:pos="1120"/>
+          <w:tab w:val="left" w:pos="1680"/>
+          <w:tab w:val="left" w:pos="2240"/>
+          <w:tab w:val="left" w:pos="2800"/>
+          <w:tab w:val="left" w:pos="3360"/>
+          <w:tab w:val="left" w:pos="3920"/>
+          <w:tab w:val="left" w:pos="4480"/>
+          <w:tab w:val="left" w:pos="5040"/>
+          <w:tab w:val="left" w:pos="5600"/>
+          <w:tab w:val="left" w:pos="6160"/>
+          <w:tab w:val="left" w:pos="6720"/>
+        </w:tabs>
+        <w:autoSpaceDE w:val="0"/>
+        <w:autoSpaceDN w:val="0"/>
+        <w:adjustRightInd w:val="0"/>
+        <w:spacing w:after="0" w:line="240" w:lineRule="auto"/>
+        <w:rPr>
+          <w:rFonts w:ascii="Palatino Linotype" w:hAnsi="Palatino Linotype" w:cs="Helvetica"/>
+          <w:color w:val="000000"/>
+          <w:kern w:val="0"/>
+          <w:sz w:val="18"/>
+          <w:szCs w:val="18"/>
+          <w:lang w:val="en-GB"/>
+        </w:rPr>
+      </w:pPr>
+    </w:p>
+    <w:p>
+      <w:pPr>
+        <w:jc w:val="both"/>
+        <w:rPr>
+          <w:rFonts w:ascii="Palatino Linotype" w:hAnsi="Palatino Linotype"/>
+          <w:sz w:val="18"/>
+          <w:szCs w:val="18"/>
+        </w:rPr>
+      </w:pPr>
+      <w:r>
+        <w:rPr>
+          <w:rFonts w:ascii="Palatino Linotype" w:hAnsi="Palatino Linotype"/>
+          <w:b/>
+          <w:sz w:val="18"/>
+          <w:szCs w:val="18"/>
+        </w:rPr>
+        <w:t xml:space="preserve">Figure 6. </w:t>
+      </w:r>
+      <w:r>
+        <w:rPr>
+          <w:rFonts w:ascii="Palatino Linotype" w:hAnsi="Palatino Linotype"/>
+          <w:sz w:val="18"/>
+          <w:szCs w:val="18"/>
+        </w:rPr>
+        <w:t xml:space="preserve">Select panels illustrating results from the depth-structured generalised additive mixed-effects models (GAMMs) for cephalopod biomass. The illuminated surface of the moon serves as a proxy for lunar phase, with 0 indicating a new moon with no illumination and 1 indicating full moon. Solid lines are the estimates of the </w:t>
+      </w:r>
+      <w:proofErr w:type="gramStart"/>
+      <w:r>
+        <w:rPr>
+          <w:rFonts w:ascii="Palatino Linotype" w:hAnsi="Palatino Linotype"/>
+          <w:sz w:val="18"/>
+          <w:szCs w:val="18"/>
+        </w:rPr>
+        <w:t>smooths,</w:t>
+      </w:r>
+      <w:proofErr w:type="gramEnd"/>
+      <w:r>
+        <w:rPr>
+          <w:rFonts w:ascii="Palatino Linotype" w:hAnsi="Palatino Linotype"/>
+          <w:sz w:val="18"/>
+          <w:szCs w:val="18"/>
+        </w:rPr>
+        <w:t xml:space="preserve"> grey shaded areas show the 95% confidence intervals and points are the observation partial residuals. </w:t>
+      </w:r>
+      <w:r>
+        <w:rPr>
+          <w:rFonts w:ascii="Palatino Linotype" w:hAnsi="Palatino Linotype"/>
+          <w:i/>
+          <w:sz w:val="18"/>
+          <w:szCs w:val="18"/>
+        </w:rPr>
+        <w:t>p</w:t>
+      </w:r>
+      <w:r>
+        <w:rPr>
+          <w:rFonts w:ascii="Palatino Linotype" w:hAnsi="Palatino Linotype"/>
+          <w:sz w:val="18"/>
+          <w:szCs w:val="18"/>
+        </w:rPr>
+        <w:t>-values are represented by red asterisks or circles; with &lt;0.001 = ‘***</w:t>
+      </w:r>
+      <w:proofErr w:type="gramStart"/>
+      <w:r>
+        <w:rPr>
+          <w:rFonts w:ascii="Palatino Linotype" w:hAnsi="Palatino Linotype"/>
+          <w:sz w:val="18"/>
+          <w:szCs w:val="18"/>
+        </w:rPr>
+        <w:t>’ ,</w:t>
+      </w:r>
+      <w:proofErr w:type="gramEnd"/>
+      <w:r>
+        <w:rPr>
+          <w:rFonts w:ascii="Palatino Linotype" w:hAnsi="Palatino Linotype"/>
+          <w:sz w:val="18"/>
+          <w:szCs w:val="18"/>
+        </w:rPr>
+        <w:t xml:space="preserve"> &lt;0.01 = *</w:t>
+      </w:r>
+      <w:proofErr w:type="gramStart"/>
+      <w:r>
+        <w:rPr>
+          <w:rFonts w:ascii="Palatino Linotype" w:hAnsi="Palatino Linotype"/>
+          <w:sz w:val="18"/>
+          <w:szCs w:val="18"/>
+        </w:rPr>
+        <w:t>* ,</w:t>
+      </w:r>
+      <w:proofErr w:type="gramEnd"/>
+      <w:r>
+        <w:rPr>
+          <w:rFonts w:ascii="Palatino Linotype" w:hAnsi="Palatino Linotype"/>
+          <w:sz w:val="18"/>
+          <w:szCs w:val="18"/>
+        </w:rPr>
+        <w:t xml:space="preserve"> &lt;0.05 *, &lt;</w:t>
+      </w:r>
+      <w:proofErr w:type="gramStart"/>
+      <w:r>
+        <w:rPr>
+          <w:rFonts w:ascii="Palatino Linotype" w:hAnsi="Palatino Linotype"/>
+          <w:sz w:val="18"/>
+          <w:szCs w:val="18"/>
+        </w:rPr>
+        <w:t>0.1  =</w:t>
+      </w:r>
+      <w:proofErr w:type="gramEnd"/>
+      <w:r>
+        <w:rPr>
+          <w:rFonts w:ascii="Palatino Linotype" w:hAnsi="Palatino Linotype"/>
+          <w:sz w:val="18"/>
+          <w:szCs w:val="18"/>
+        </w:rPr>
+        <w:t xml:space="preserve"> </w:t>
+      </w:r>
+      <w:proofErr w:type="gramStart"/>
+      <w:r>
+        <w:rPr>
+          <w:rFonts w:ascii="Symbol" w:eastAsia="Symbol" w:hAnsi="Symbol" w:cs="Symbol"/>
+          <w:sz w:val="18"/>
+          <w:szCs w:val="18"/>
+        </w:rPr>
+        <w:t>·</w:t>
+      </w:r>
+      <w:r>
+        <w:rPr>
+          <w:rFonts w:ascii="Palatino Linotype" w:hAnsi="Palatino Linotype"/>
+          <w:sz w:val="18"/>
+          <w:szCs w:val="18"/>
+        </w:rPr>
+        <w:t xml:space="preserve"> .</w:t>
+      </w:r>
+      <w:proofErr w:type="gramEnd"/>
+    </w:p>
+    <w:p>
+      <w:pPr>
+        <w:jc w:val="both"/>
+        <w:rPr>
+          <w:rFonts w:ascii="Palatino Linotype" w:hAnsi="Palatino Linotype"/>
+          <w:sz w:val="18"/>
+          <w:szCs w:val="18"/>
+        </w:rPr>
+      </w:pPr>
+      <w:r>
+        <w:rPr>
+          <w:rFonts w:ascii="Palatino Linotype" w:hAnsi="Palatino Linotype"/>
+          <w:b/>
+          <w:bCs/>
+          <w:sz w:val="18"/>
+          <w:szCs w:val="18"/>
+        </w:rPr>
+        <w:t xml:space="preserve">Figure 7. </w:t>
+      </w:r>
+      <w:r>
+        <w:rPr>
+          <w:rFonts w:ascii="Palatino Linotype" w:hAnsi="Palatino Linotype"/>
+          <w:sz w:val="18"/>
+          <w:szCs w:val="18"/>
+        </w:rPr>
+        <w:t>Depth</w:t>
+      </w:r>
+      <w:r>
+        <w:rPr>
+          <w:rFonts w:ascii="Palatino Linotype" w:hAnsi="Palatino Linotype"/>
+          <w:sz w:val="18"/>
+          <w:szCs w:val="18"/>
+        </w:rPr>
+        <w:t>-</w:t>
+      </w:r>
+      <w:r>
+        <w:rPr>
+          <w:rFonts w:ascii="Palatino Linotype" w:hAnsi="Palatino Linotype"/>
+          <w:sz w:val="18"/>
+          <w:szCs w:val="18"/>
+        </w:rPr>
+        <w:t>integrated generalised additive models for fish, cephalopods and krill biomass across four remotely sensed environmental factors; sea surface temperature, current speed, chlorophyll-</w:t>
+      </w:r>
+      <w:r>
+        <w:rPr>
+          <w:rFonts w:ascii="Palatino Linotype" w:hAnsi="Palatino Linotype"/>
+          <w:i/>
+          <w:iCs/>
+          <w:sz w:val="18"/>
+          <w:szCs w:val="18"/>
+        </w:rPr>
+        <w:t>a</w:t>
+      </w:r>
+      <w:r>
+        <w:rPr>
+          <w:rFonts w:ascii="Palatino Linotype" w:hAnsi="Palatino Linotype"/>
+          <w:sz w:val="18"/>
+          <w:szCs w:val="18"/>
+        </w:rPr>
+        <w:t xml:space="preserve"> and time since ice melt. Note that three extreme values of SST &lt;0</w:t>
+      </w:r>
+      <w:r>
+        <w:rPr>
+          <w:rFonts w:ascii="Palatino Linotype" w:hAnsi="Palatino Linotype"/>
+          <w:sz w:val="18"/>
+          <w:szCs w:val="18"/>
+          <w:vertAlign w:val="superscript"/>
+        </w:rPr>
+        <w:t>o</w:t>
+      </w:r>
+      <w:r>
+        <w:rPr>
+          <w:rFonts w:ascii="Palatino Linotype" w:hAnsi="Palatino Linotype"/>
+          <w:sz w:val="18"/>
+          <w:szCs w:val="18"/>
+        </w:rPr>
+        <w:t>C were removed from this analysis, as outlined in the methods. Current speed is near surface geostrophic velocities during the survey period, capped above 25 cms</w:t>
+      </w:r>
+      <w:r>
+        <w:rPr>
+          <w:rFonts w:ascii="Palatino Linotype" w:hAnsi="Palatino Linotype"/>
+          <w:sz w:val="18"/>
+          <w:szCs w:val="18"/>
+          <w:vertAlign w:val="superscript"/>
+        </w:rPr>
+        <w:t>-1</w:t>
+      </w:r>
+      <w:r>
+        <w:rPr>
+          <w:rFonts w:ascii="Palatino Linotype" w:hAnsi="Palatino Linotype"/>
+          <w:b/>
+          <w:bCs/>
+          <w:sz w:val="18"/>
+          <w:szCs w:val="18"/>
+        </w:rPr>
+        <w:t>.</w:t>
+      </w:r>
+      <w:r>
+        <w:rPr>
+          <w:rFonts w:ascii="Palatino Linotype" w:hAnsi="Palatino Linotype"/>
+          <w:sz w:val="18"/>
+          <w:szCs w:val="18"/>
+        </w:rPr>
+        <w:t xml:space="preserve"> Chlorop</w:t>
+      </w:r>
+      <w:r>
+        <w:rPr>
+          <w:rFonts w:ascii="Palatino Linotype" w:hAnsi="Palatino Linotype"/>
+          <w:sz w:val="18"/>
+          <w:szCs w:val="18"/>
+        </w:rPr>
+        <w:t>hy</w:t>
+      </w:r>
+      <w:r>
+        <w:rPr>
+          <w:rFonts w:ascii="Palatino Linotype" w:hAnsi="Palatino Linotype"/>
+          <w:sz w:val="18"/>
+          <w:szCs w:val="18"/>
+        </w:rPr>
+        <w:t>ll-</w:t>
+      </w:r>
+      <w:r>
+        <w:rPr>
+          <w:rFonts w:ascii="Palatino Linotype" w:hAnsi="Palatino Linotype"/>
+          <w:i/>
+          <w:iCs/>
+          <w:sz w:val="18"/>
+          <w:szCs w:val="18"/>
+        </w:rPr>
+        <w:t>a</w:t>
+      </w:r>
+      <w:r>
+        <w:rPr>
+          <w:rFonts w:ascii="Palatino Linotype" w:hAnsi="Palatino Linotype"/>
+          <w:sz w:val="18"/>
+          <w:szCs w:val="18"/>
+        </w:rPr>
+        <w:t xml:space="preserve"> is the mean sea surface chlorophyll-</w:t>
+      </w:r>
+      <w:proofErr w:type="gramStart"/>
+      <w:r>
+        <w:rPr>
+          <w:rFonts w:ascii="Palatino Linotype" w:hAnsi="Palatino Linotype"/>
+          <w:i/>
+          <w:iCs/>
+          <w:sz w:val="18"/>
+          <w:szCs w:val="18"/>
+        </w:rPr>
+        <w:t>a</w:t>
+      </w:r>
+      <w:proofErr w:type="gramEnd"/>
+      <w:r>
+        <w:rPr>
+          <w:rFonts w:ascii="Palatino Linotype" w:hAnsi="Palatino Linotype"/>
+          <w:sz w:val="18"/>
+          <w:szCs w:val="18"/>
+        </w:rPr>
+        <w:t xml:space="preserve"> across the K-axis survey period at 4.6km resolution, on a natural log scale. </w:t>
+      </w:r>
+      <w:r>
+        <w:rPr>
+          <w:rStyle w:val="CommentReference"/>
+          <w:rFonts w:ascii="Palatino Linotype" w:hAnsi="Palatino Linotype"/>
+          <w:sz w:val="18"/>
+          <w:szCs w:val="18"/>
+        </w:rPr>
+        <w:annotationRef/>
+      </w:r>
+      <w:r>
+        <w:rPr>
+          <w:rFonts w:ascii="Palatino Linotype" w:hAnsi="Palatino Linotype"/>
+          <w:b/>
+          <w:bCs/>
+          <w:sz w:val="18"/>
+          <w:szCs w:val="18"/>
+        </w:rPr>
+        <w:t xml:space="preserve"> </w:t>
+      </w:r>
+      <w:r>
+        <w:rPr>
+          <w:rFonts w:ascii="Palatino Linotype" w:hAnsi="Palatino Linotype"/>
+          <w:sz w:val="18"/>
+          <w:szCs w:val="18"/>
+        </w:rPr>
+        <w:t>Time since melt indicates the ice history, with days since ice melt at the end of the survey (16</w:t>
+      </w:r>
+      <w:r>
+        <w:rPr>
+          <w:rFonts w:ascii="Palatino Linotype" w:hAnsi="Palatino Linotype"/>
+          <w:sz w:val="18"/>
+          <w:szCs w:val="18"/>
+          <w:vertAlign w:val="superscript"/>
+        </w:rPr>
+        <w:t>th</w:t>
+      </w:r>
+      <w:r>
+        <w:rPr>
+          <w:rFonts w:ascii="Palatino Linotype" w:hAnsi="Palatino Linotype"/>
+          <w:sz w:val="18"/>
+          <w:szCs w:val="18"/>
+        </w:rPr>
+        <w:t xml:space="preserve"> of February).</w:t>
+      </w:r>
+      <w:r>
+        <w:rPr>
+          <w:rFonts w:ascii="Palatino Linotype" w:hAnsi="Palatino Linotype"/>
+          <w:sz w:val="18"/>
+          <w:szCs w:val="18"/>
+        </w:rPr>
+        <w:t xml:space="preserve"> </w:t>
+      </w:r>
+      <w:r>
+        <w:rPr>
+          <w:rFonts w:ascii="Palatino Linotype" w:hAnsi="Palatino Linotype"/>
+          <w:sz w:val="18"/>
+          <w:szCs w:val="18"/>
+        </w:rPr>
+        <w:t>Solid lines are the</w:t>
+      </w:r>
+      <w:r>
+        <w:rPr>
+          <w:rFonts w:ascii="Palatino Linotype" w:hAnsi="Palatino Linotype"/>
+          <w:sz w:val="18"/>
+          <w:szCs w:val="18"/>
+        </w:rPr>
+        <w:t xml:space="preserve"> </w:t>
+      </w:r>
+      <w:r>
+        <w:rPr>
+          <w:rFonts w:ascii="Palatino Linotype" w:hAnsi="Palatino Linotype"/>
+          <w:sz w:val="18"/>
+          <w:szCs w:val="18"/>
+        </w:rPr>
+        <w:t xml:space="preserve">estimates of the </w:t>
+      </w:r>
+      <w:proofErr w:type="gramStart"/>
+      <w:r>
+        <w:rPr>
+          <w:rFonts w:ascii="Palatino Linotype" w:hAnsi="Palatino Linotype"/>
+          <w:sz w:val="18"/>
+          <w:szCs w:val="18"/>
+        </w:rPr>
+        <w:t>smooths</w:t>
+      </w:r>
+      <w:proofErr w:type="gramEnd"/>
+      <w:r>
+        <w:rPr>
+          <w:rFonts w:ascii="Palatino Linotype" w:hAnsi="Palatino Linotype"/>
+          <w:sz w:val="18"/>
+          <w:szCs w:val="18"/>
+        </w:rPr>
+        <w:t>,</w:t>
+      </w:r>
+      <w:r>
+        <w:rPr>
+          <w:rFonts w:ascii="Palatino Linotype" w:hAnsi="Palatino Linotype"/>
+          <w:sz w:val="18"/>
+          <w:szCs w:val="18"/>
+        </w:rPr>
+        <w:t xml:space="preserve"> grey</w:t>
+      </w:r>
+      <w:r>
+        <w:rPr>
+          <w:rFonts w:ascii="Palatino Linotype" w:hAnsi="Palatino Linotype"/>
+          <w:sz w:val="18"/>
+          <w:szCs w:val="18"/>
+        </w:rPr>
+        <w:t xml:space="preserve"> shaded areas </w:t>
+      </w:r>
+      <w:r>
+        <w:rPr>
+          <w:rFonts w:ascii="Palatino Linotype" w:hAnsi="Palatino Linotype"/>
+          <w:sz w:val="18"/>
+          <w:szCs w:val="18"/>
+        </w:rPr>
+        <w:t xml:space="preserve">are the 95% confidence intervals and </w:t>
+      </w:r>
+      <w:r>
+        <w:rPr>
+          <w:rFonts w:ascii="Palatino Linotype" w:hAnsi="Palatino Linotype"/>
+          <w:sz w:val="18"/>
+          <w:szCs w:val="18"/>
+        </w:rPr>
+        <w:t>points are the observation partial residuals</w:t>
+      </w:r>
+      <w:r>
+        <w:rPr>
+          <w:rFonts w:ascii="Palatino Linotype" w:hAnsi="Palatino Linotype"/>
+          <w:sz w:val="18"/>
+          <w:szCs w:val="18"/>
+        </w:rPr>
+        <w:t>.</w:t>
+      </w:r>
+      <w:r>
+        <w:rPr>
+          <w:rFonts w:ascii="Palatino Linotype" w:hAnsi="Palatino Linotype"/>
+          <w:sz w:val="18"/>
+          <w:szCs w:val="18"/>
+        </w:rPr>
+        <w:t xml:space="preserve"> </w:t>
+      </w:r>
+      <w:r>
+        <w:rPr>
+          <w:rFonts w:ascii="Palatino Linotype" w:hAnsi="Palatino Linotype"/>
+          <w:i/>
+          <w:sz w:val="18"/>
+          <w:szCs w:val="18"/>
+        </w:rPr>
+        <w:t>p</w:t>
+      </w:r>
+      <w:r>
+        <w:rPr>
+          <w:rFonts w:ascii="Palatino Linotype" w:hAnsi="Palatino Linotype"/>
+          <w:sz w:val="18"/>
+          <w:szCs w:val="18"/>
+        </w:rPr>
+        <w:t>-values are represented by red asterisks or circles; with &lt;0.001 = ‘***</w:t>
+      </w:r>
+      <w:proofErr w:type="gramStart"/>
+      <w:r>
+        <w:rPr>
+          <w:rFonts w:ascii="Palatino Linotype" w:hAnsi="Palatino Linotype"/>
+          <w:sz w:val="18"/>
+          <w:szCs w:val="18"/>
+        </w:rPr>
+        <w:t>’ ,</w:t>
+      </w:r>
+      <w:proofErr w:type="gramEnd"/>
+      <w:r>
+        <w:rPr>
+          <w:rFonts w:ascii="Palatino Linotype" w:hAnsi="Palatino Linotype"/>
+          <w:sz w:val="18"/>
+          <w:szCs w:val="18"/>
+        </w:rPr>
+        <w:t xml:space="preserve"> &lt;0.01 = *</w:t>
+      </w:r>
+      <w:proofErr w:type="gramStart"/>
+      <w:r>
+        <w:rPr>
+          <w:rFonts w:ascii="Palatino Linotype" w:hAnsi="Palatino Linotype"/>
+          <w:sz w:val="18"/>
+          <w:szCs w:val="18"/>
+        </w:rPr>
+        <w:t>* ,</w:t>
+      </w:r>
+      <w:proofErr w:type="gramEnd"/>
+      <w:r>
+        <w:rPr>
+          <w:rFonts w:ascii="Palatino Linotype" w:hAnsi="Palatino Linotype"/>
+          <w:sz w:val="18"/>
+          <w:szCs w:val="18"/>
+        </w:rPr>
+        <w:t xml:space="preserve"> &lt;0.05 *, &lt;</w:t>
+      </w:r>
+      <w:proofErr w:type="gramStart"/>
+      <w:r>
+        <w:rPr>
+          <w:rFonts w:ascii="Palatino Linotype" w:hAnsi="Palatino Linotype"/>
+          <w:sz w:val="18"/>
+          <w:szCs w:val="18"/>
+        </w:rPr>
+        <w:t>0.1  =</w:t>
+      </w:r>
+      <w:proofErr w:type="gramEnd"/>
+      <w:r>
+        <w:rPr>
+          <w:rFonts w:ascii="Palatino Linotype" w:hAnsi="Palatino Linotype"/>
+          <w:sz w:val="18"/>
+          <w:szCs w:val="18"/>
+        </w:rPr>
+        <w:t xml:space="preserve"> </w:t>
+      </w:r>
+      <w:proofErr w:type="gramStart"/>
+      <w:r>
+        <w:rPr>
+          <w:rFonts w:ascii="Symbol" w:eastAsia="Symbol" w:hAnsi="Symbol" w:cs="Symbol"/>
+          <w:sz w:val="18"/>
+          <w:szCs w:val="18"/>
+        </w:rPr>
+        <w:t>·</w:t>
+      </w:r>
+      <w:r>
+        <w:rPr>
+          <w:rFonts w:ascii="Palatino Linotype" w:hAnsi="Palatino Linotype"/>
+          <w:sz w:val="18"/>
+          <w:szCs w:val="18"/>
+        </w:rPr>
+        <w:t xml:space="preserve"> .</w:t>
+      </w:r>
+      <w:proofErr w:type="gramEnd"/>
+    </w:p>
+    <w:p>
+      <w:pPr>
+        <w:jc w:val="both"/>
+        <w:rPr>
+          <w:rFonts w:ascii="Palatino Linotype" w:hAnsi="Palatino Linotype"/>
+          <w:sz w:val="18"/>
+          <w:szCs w:val="18"/>
+        </w:rPr>
+      </w:pPr>
+    </w:p>
+    <w:p>
+      <w:pPr>
+        <w:jc w:val="both"/>
+        <w:rPr>
+          <w:rFonts w:ascii="Palatino Linotype" w:hAnsi="Palatino Linotype"/>
+          <w:color w:val="000000" w:themeColor="text1"/>
+          <w:sz w:val="18"/>
+          <w:szCs w:val="18"/>
+        </w:rPr>
+      </w:pPr>
+    </w:p>
+    <w:p>
+      <w:pPr>
+        <w:jc w:val="both"/>
+        <w:rPr>
+          <w:rFonts w:ascii="Palatino Linotype" w:hAnsi="Palatino Linotype"/>
+          <w:color w:val="000000" w:themeColor="text1"/>
+          <w:sz w:val="18"/>
+          <w:szCs w:val="18"/>
+        </w:rPr>
+      </w:pPr>
+    </w:p>
+    <w:p>
+      <w:pPr>
+        <w:spacing w:line="240" w:lineRule="auto"/>
+        <w:jc w:val="both"/>
+        <w:rPr>
+          <w:rFonts w:ascii="Palatino Linotype" w:hAnsi="Palatino Linotype"/>
+          <w:sz w:val="18"/>
+          <w:szCs w:val="18"/>
+        </w:rPr>
+      </w:pPr>
     </w:p>
     <w:p/>
     <w:sectPr>
@@ -946,6 +2063,75 @@
     </w:sectPr>
   </w:body>
 </w:document>
+</file>
+
+<file path=word/comments.xml><?xml version="1.0" encoding="utf-8"?>
+<w:comments xmlns:wpc="http://schemas.microsoft.com/office/word/2010/wordprocessingCanvas" xmlns:cx="http://schemas.microsoft.com/office/drawing/2014/chartex" xmlns:cx1="http://schemas.microsoft.com/office/drawing/2015/9/8/chartex" xmlns:cx2="http://schemas.microsoft.com/office/drawing/2015/10/21/chartex" xmlns:cx3="http://schemas.microsoft.com/office/drawing/2016/5/9/chartex" xmlns:cx4="http://schemas.microsoft.com/office/drawing/2016/5/10/chartex" xmlns:cx5="http://schemas.microsoft.com/office/drawing/2016/5/11/chartex" xmlns:cx6="http://schemas.microsoft.com/office/drawing/2016/5/12/chartex" xmlns:cx7="http://schemas.microsoft.com/office/drawing/2016/5/13/chartex" xmlns:cx8="http://schemas.microsoft.com/office/drawing/2016/5/14/chartex" xmlns:mc="http://schemas.openxmlformats.org/markup-compatibility/2006" xmlns:aink="http://schemas.microsoft.com/office/drawing/2016/ink" xmlns:am3d="http://schemas.microsoft.com/office/drawing/2017/model3d" xmlns:o="urn:schemas-microsoft-com:office:office" xmlns:oel="http://schemas.microsoft.com/office/2019/extlst" xmlns:r="http://schemas.openxmlformats.org/officeDocument/2006/relationships" xmlns:m="http://schemas.openxmlformats.org/officeDocument/2006/math" xmlns:v="urn:schemas-microsoft-com:vml" xmlns:wp14="http://schemas.microsoft.com/office/word/2010/wordprocessingDrawing" xmlns:wp="http://schemas.openxmlformats.org/drawingml/2006/wordprocessingDrawing" xmlns:w10="urn:schemas-microsoft-com:office:word" xmlns:w="http://schemas.openxmlformats.org/wordprocessingml/2006/main" xmlns:w14="http://schemas.microsoft.com/office/word/2010/wordml" xmlns:w15="http://schemas.microsoft.com/office/word/2012/wordml" xmlns:w16cex="http://schemas.microsoft.com/office/word/2018/wordml/cex" xmlns:w16cid="http://schemas.microsoft.com/office/word/2016/wordml/cid" xmlns:w16="http://schemas.microsoft.com/office/word/2018/wordml" xmlns:w16du="http://schemas.microsoft.com/office/word/2023/wordml/word16du" xmlns:w16sdtdh="http://schemas.microsoft.com/office/word/2020/wordml/sdtdatahash" xmlns:w16sdtfl="http://schemas.microsoft.com/office/word/2024/wordml/sdtformatlock" xmlns:w16se="http://schemas.microsoft.com/office/word/2015/wordml/symex" xmlns:wpg="http://schemas.microsoft.com/office/word/2010/wordprocessingGroup" xmlns:wpi="http://schemas.microsoft.com/office/word/2010/wordprocessingInk" xmlns:wne="http://schemas.microsoft.com/office/word/2006/wordml" xmlns:wps="http://schemas.microsoft.com/office/word/2010/wordprocessingShape" mc:Ignorable="w14 w15 w16se w16cid w16 w16cex w16sdtdh w16sdtfl w16du wp14">
+  <w:comment w:id="0" w:author="Sophie Bestley" w:date="2024-10-08T10:49:00Z" w:initials="SB">
+    <w:p>
+      <w:pPr>
+        <w:pStyle w:val="CommentText"/>
+      </w:pPr>
+      <w:r>
+        <w:rPr>
+          <w:rStyle w:val="CommentReference"/>
+        </w:rPr>
+        <w:annotationRef/>
+      </w:r>
+      <w:r>
+        <w:t>Fab figure!</w:t>
+      </w:r>
+    </w:p>
+  </w:comment>
+  <w:comment w:id="1" w:author="David Green" w:date="2025-01-23T13:54:00Z" w:initials="DG">
+    <w:p>
+      <w:pPr>
+        <w:pStyle w:val="CommentText"/>
+      </w:pPr>
+      <w:r>
+        <w:rPr>
+          <w:rStyle w:val="CommentReference"/>
+        </w:rPr>
+        <w:annotationRef/>
+      </w:r>
+      <w:r>
+        <w:t>Looks like there is an old version of Fig 5 pasted behind the current one</w:t>
+      </w:r>
+    </w:p>
+  </w:comment>
+</w:comments>
+</file>
+
+<file path=word/commentsExtended.xml><?xml version="1.0" encoding="utf-8"?>
+<w15:commentsEx xmlns:wpc="http://schemas.microsoft.com/office/word/2010/wordprocessingCanvas" xmlns:cx="http://schemas.microsoft.com/office/drawing/2014/chartex" xmlns:cx1="http://schemas.microsoft.com/office/drawing/2015/9/8/chartex" xmlns:cx2="http://schemas.microsoft.com/office/drawing/2015/10/21/chartex" xmlns:cx3="http://schemas.microsoft.com/office/drawing/2016/5/9/chartex" xmlns:cx4="http://schemas.microsoft.com/office/drawing/2016/5/10/chartex" xmlns:cx5="http://schemas.microsoft.com/office/drawing/2016/5/11/chartex" xmlns:cx6="http://schemas.microsoft.com/office/drawing/2016/5/12/chartex" xmlns:cx7="http://schemas.microsoft.com/office/drawing/2016/5/13/chartex" xmlns:cx8="http://schemas.microsoft.com/office/drawing/2016/5/14/chartex" xmlns:mc="http://schemas.openxmlformats.org/markup-compatibility/2006" xmlns:aink="http://schemas.microsoft.com/office/drawing/2016/ink" xmlns:am3d="http://schemas.microsoft.com/office/drawing/2017/model3d" xmlns:o="urn:schemas-microsoft-com:office:office" xmlns:oel="http://schemas.microsoft.com/office/2019/extlst" xmlns:r="http://schemas.openxmlformats.org/officeDocument/2006/relationships" xmlns:m="http://schemas.openxmlformats.org/officeDocument/2006/math" xmlns:v="urn:schemas-microsoft-com:vml" xmlns:wp14="http://schemas.microsoft.com/office/word/2010/wordprocessingDrawing" xmlns:wp="http://schemas.openxmlformats.org/drawingml/2006/wordprocessingDrawing" xmlns:w10="urn:schemas-microsoft-com:office:word" xmlns:w="http://schemas.openxmlformats.org/wordprocessingml/2006/main" xmlns:w14="http://schemas.microsoft.com/office/word/2010/wordml" xmlns:w15="http://schemas.microsoft.com/office/word/2012/wordml" xmlns:w16cex="http://schemas.microsoft.com/office/word/2018/wordml/cex" xmlns:w16cid="http://schemas.microsoft.com/office/word/2016/wordml/cid" xmlns:w16="http://schemas.microsoft.com/office/word/2018/wordml" xmlns:w16du="http://schemas.microsoft.com/office/word/2023/wordml/word16du" xmlns:w16sdtdh="http://schemas.microsoft.com/office/word/2020/wordml/sdtdatahash" xmlns:w16sdtfl="http://schemas.microsoft.com/office/word/2024/wordml/sdtformatlock" xmlns:w16se="http://schemas.microsoft.com/office/word/2015/wordml/symex" xmlns:wpg="http://schemas.microsoft.com/office/word/2010/wordprocessingGroup" xmlns:wpi="http://schemas.microsoft.com/office/word/2010/wordprocessingInk" xmlns:wne="http://schemas.microsoft.com/office/word/2006/wordml" xmlns:wps="http://schemas.microsoft.com/office/word/2010/wordprocessingShape" mc:Ignorable="w14 w15 w16se w16cid w16 w16cex w16sdtdh w16sdtfl w16du wp14">
+  <w15:commentEx w15:paraId="6CDB36F5" w15:done="1"/>
+  <w15:commentEx w15:paraId="4E1AFB14" w15:done="1"/>
+</w15:commentsEx>
+</file>
+
+<file path=word/commentsExtensible.xml><?xml version="1.0" encoding="utf-8"?>
+<w16cex:commentsExtensible xmlns:wpc="http://schemas.microsoft.com/office/word/2010/wordprocessingCanvas" xmlns:cx="http://schemas.microsoft.com/office/drawing/2014/chartex" xmlns:cx1="http://schemas.microsoft.com/office/drawing/2015/9/8/chartex" xmlns:cx2="http://schemas.microsoft.com/office/drawing/2015/10/21/chartex" xmlns:cx3="http://schemas.microsoft.com/office/drawing/2016/5/9/chartex" xmlns:cx4="http://schemas.microsoft.com/office/drawing/2016/5/10/chartex" xmlns:cx5="http://schemas.microsoft.com/office/drawing/2016/5/11/chartex" xmlns:cx6="http://schemas.microsoft.com/office/drawing/2016/5/12/chartex" xmlns:cx7="http://schemas.microsoft.com/office/drawing/2016/5/13/chartex" xmlns:cx8="http://schemas.microsoft.com/office/drawing/2016/5/14/chartex" xmlns:cr="http://schemas.microsoft.com/office/comments/2020/reactions" xmlns:mc="http://schemas.openxmlformats.org/markup-compatibility/2006" xmlns:aink="http://schemas.microsoft.com/office/drawing/2016/ink" xmlns:am3d="http://schemas.microsoft.com/office/drawing/2017/model3d" xmlns:o="urn:schemas-microsoft-com:office:office" xmlns:oel="http://schemas.microsoft.com/office/2019/extlst" xmlns:r="http://schemas.openxmlformats.org/officeDocument/2006/relationships" xmlns:m="http://schemas.openxmlformats.org/officeDocument/2006/math" xmlns:v="urn:schemas-microsoft-com:vml" xmlns:wp14="http://schemas.microsoft.com/office/word/2010/wordprocessingDrawing" xmlns:wp="http://schemas.openxmlformats.org/drawingml/2006/wordprocessingDrawing" xmlns:w10="urn:schemas-microsoft-com:office:word" xmlns:w="http://schemas.openxmlformats.org/wordprocessingml/2006/main" xmlns:w14="http://schemas.microsoft.com/office/word/2010/wordml" xmlns:w15="http://schemas.microsoft.com/office/word/2012/wordml" xmlns:w16cex="http://schemas.microsoft.com/office/word/2018/wordml/cex" xmlns:w16cid="http://schemas.microsoft.com/office/word/2016/wordml/cid" xmlns:w16="http://schemas.microsoft.com/office/word/2018/wordml" xmlns:w16du="http://schemas.microsoft.com/office/word/2023/wordml/word16du" xmlns:w16sdtdh="http://schemas.microsoft.com/office/word/2020/wordml/sdtdatahash" xmlns:w16sdtfl="http://schemas.microsoft.com/office/word/2024/wordml/sdtformatlock" xmlns:w16se="http://schemas.microsoft.com/office/word/2015/wordml/symex" xmlns:wpg="http://schemas.microsoft.com/office/word/2010/wordprocessingGroup" xmlns:wpi="http://schemas.microsoft.com/office/word/2010/wordprocessingInk" xmlns:wne="http://schemas.microsoft.com/office/word/2006/wordml" xmlns:wps="http://schemas.microsoft.com/office/word/2010/wordprocessingShape" mc:Ignorable="w14 w15 w16se w16cid w16 w16cex w16sdtdh w16sdtfl cr w16du wp14">
+  <w16cex:commentExtensible w16cex:durableId="099B12EC" w16cex:dateUtc="2024-10-07T23:49:00Z"/>
+  <w16cex:commentExtensible w16cex:durableId="6C717D1E" w16cex:dateUtc="2025-01-23T02:54:00Z"/>
+</w16cex:commentsExtensible>
+</file>
+
+<file path=word/commentsIds.xml><?xml version="1.0" encoding="utf-8"?>
+<w16cid:commentsIds xmlns:wpc="http://schemas.microsoft.com/office/word/2010/wordprocessingCanvas" xmlns:cx="http://schemas.microsoft.com/office/drawing/2014/chartex" xmlns:cx1="http://schemas.microsoft.com/office/drawing/2015/9/8/chartex" xmlns:cx2="http://schemas.microsoft.com/office/drawing/2015/10/21/chartex" xmlns:cx3="http://schemas.microsoft.com/office/drawing/2016/5/9/chartex" xmlns:cx4="http://schemas.microsoft.com/office/drawing/2016/5/10/chartex" xmlns:cx5="http://schemas.microsoft.com/office/drawing/2016/5/11/chartex" xmlns:cx6="http://schemas.microsoft.com/office/drawing/2016/5/12/chartex" xmlns:cx7="http://schemas.microsoft.com/office/drawing/2016/5/13/chartex" xmlns:cx8="http://schemas.microsoft.com/office/drawing/2016/5/14/chartex" xmlns:mc="http://schemas.openxmlformats.org/markup-compatibility/2006" xmlns:aink="http://schemas.microsoft.com/office/drawing/2016/ink" xmlns:am3d="http://schemas.microsoft.com/office/drawing/2017/model3d" xmlns:o="urn:schemas-microsoft-com:office:office" xmlns:oel="http://schemas.microsoft.com/office/2019/extlst" xmlns:r="http://schemas.openxmlformats.org/officeDocument/2006/relationships" xmlns:m="http://schemas.openxmlformats.org/officeDocument/2006/math" xmlns:v="urn:schemas-microsoft-com:vml" xmlns:wp14="http://schemas.microsoft.com/office/word/2010/wordprocessingDrawing" xmlns:wp="http://schemas.openxmlformats.org/drawingml/2006/wordprocessingDrawing" xmlns:w10="urn:schemas-microsoft-com:office:word" xmlns:w="http://schemas.openxmlformats.org/wordprocessingml/2006/main" xmlns:w14="http://schemas.microsoft.com/office/word/2010/wordml" xmlns:w15="http://schemas.microsoft.com/office/word/2012/wordml" xmlns:w16cex="http://schemas.microsoft.com/office/word/2018/wordml/cex" xmlns:w16cid="http://schemas.microsoft.com/office/word/2016/wordml/cid" xmlns:w16="http://schemas.microsoft.com/office/word/2018/wordml" xmlns:w16du="http://schemas.microsoft.com/office/word/2023/wordml/word16du" xmlns:w16sdtdh="http://schemas.microsoft.com/office/word/2020/wordml/sdtdatahash" xmlns:w16sdtfl="http://schemas.microsoft.com/office/word/2024/wordml/sdtformatlock" xmlns:w16se="http://schemas.microsoft.com/office/word/2015/wordml/symex" xmlns:wpg="http://schemas.microsoft.com/office/word/2010/wordprocessingGroup" xmlns:wpi="http://schemas.microsoft.com/office/word/2010/wordprocessingInk" xmlns:wne="http://schemas.microsoft.com/office/word/2006/wordml" xmlns:wps="http://schemas.microsoft.com/office/word/2010/wordprocessingShape" mc:Ignorable="w14 w15 w16se w16cid w16 w16cex w16sdtdh w16sdtfl w16du wp14">
+  <w16cid:commentId w16cid:paraId="6CDB36F5" w16cid:durableId="099B12EC"/>
+  <w16cid:commentId w16cid:paraId="4E1AFB14" w16cid:durableId="6C717D1E"/>
+</w16cid:commentsIds>
+</file>
+
+<file path=word/people.xml><?xml version="1.0" encoding="utf-8"?>
+<w15:people xmlns:wpc="http://schemas.microsoft.com/office/word/2010/wordprocessingCanvas" xmlns:cx="http://schemas.microsoft.com/office/drawing/2014/chartex" xmlns:cx1="http://schemas.microsoft.com/office/drawing/2015/9/8/chartex" xmlns:cx2="http://schemas.microsoft.com/office/drawing/2015/10/21/chartex" xmlns:cx3="http://schemas.microsoft.com/office/drawing/2016/5/9/chartex" xmlns:cx4="http://schemas.microsoft.com/office/drawing/2016/5/10/chartex" xmlns:cx5="http://schemas.microsoft.com/office/drawing/2016/5/11/chartex" xmlns:cx6="http://schemas.microsoft.com/office/drawing/2016/5/12/chartex" xmlns:cx7="http://schemas.microsoft.com/office/drawing/2016/5/13/chartex" xmlns:cx8="http://schemas.microsoft.com/office/drawing/2016/5/14/chartex" xmlns:mc="http://schemas.openxmlformats.org/markup-compatibility/2006" xmlns:aink="http://schemas.microsoft.com/office/drawing/2016/ink" xmlns:am3d="http://schemas.microsoft.com/office/drawing/2017/model3d" xmlns:o="urn:schemas-microsoft-com:office:office" xmlns:oel="http://schemas.microsoft.com/office/2019/extlst" xmlns:r="http://schemas.openxmlformats.org/officeDocument/2006/relationships" xmlns:m="http://schemas.openxmlformats.org/officeDocument/2006/math" xmlns:v="urn:schemas-microsoft-com:vml" xmlns:wp14="http://schemas.microsoft.com/office/word/2010/wordprocessingDrawing" xmlns:wp="http://schemas.openxmlformats.org/drawingml/2006/wordprocessingDrawing" xmlns:w10="urn:schemas-microsoft-com:office:word" xmlns:w="http://schemas.openxmlformats.org/wordprocessingml/2006/main" xmlns:w14="http://schemas.microsoft.com/office/word/2010/wordml" xmlns:w15="http://schemas.microsoft.com/office/word/2012/wordml" xmlns:w16cex="http://schemas.microsoft.com/office/word/2018/wordml/cex" xmlns:w16cid="http://schemas.microsoft.com/office/word/2016/wordml/cid" xmlns:w16="http://schemas.microsoft.com/office/word/2018/wordml" xmlns:w16du="http://schemas.microsoft.com/office/word/2023/wordml/word16du" xmlns:w16sdtdh="http://schemas.microsoft.com/office/word/2020/wordml/sdtdatahash" xmlns:w16sdtfl="http://schemas.microsoft.com/office/word/2024/wordml/sdtformatlock" xmlns:w16se="http://schemas.microsoft.com/office/word/2015/wordml/symex" xmlns:wpg="http://schemas.microsoft.com/office/word/2010/wordprocessingGroup" xmlns:wpi="http://schemas.microsoft.com/office/word/2010/wordprocessingInk" xmlns:wne="http://schemas.microsoft.com/office/word/2006/wordml" xmlns:wps="http://schemas.microsoft.com/office/word/2010/wordprocessingShape" mc:Ignorable="w14 w15 w16se w16cid w16 w16cex w16sdtdh w16sdtfl w16du wp14">
+  <w15:person w15:author="Sophie Bestley">
+    <w15:presenceInfo w15:providerId="AD" w15:userId="S::Sophie.Bestley@utas.edu.au::bf4a5f18-8bae-4947-9768-c2c84d2c4899"/>
+  </w15:person>
+  <w15:person w15:author="David Green">
+    <w15:presenceInfo w15:providerId="AD" w15:userId="S::David.Green@utas.edu.au::10645004-e4e8-4461-9179-d89a6d2fc9a5"/>
+  </w15:person>
+</w15:people>
 </file>
 
 <file path=word/styles.xml><?xml version="1.0" encoding="utf-8"?>
@@ -1878,6 +3064,32 @@
       <w:szCs w:val="16"/>
     </w:rPr>
   </w:style>
+  <w:style w:type="paragraph" w:styleId="CommentText">
+    <w:name w:val="annotation text"/>
+    <w:basedOn w:val="Normal"/>
+    <w:link w:val="CommentTextChar"/>
+    <w:uiPriority w:val="99"/>
+    <w:unhideWhenUsed/>
+    <w:rsid w:val="005B3355"/>
+    <w:pPr>
+      <w:spacing w:after="0" w:line="240" w:lineRule="auto"/>
+    </w:pPr>
+    <w:rPr>
+      <w:sz w:val="20"/>
+      <w:szCs w:val="20"/>
+    </w:rPr>
+  </w:style>
+  <w:style w:type="character" w:customStyle="1" w:styleId="CommentTextChar">
+    <w:name w:val="Comment Text Char"/>
+    <w:basedOn w:val="DefaultParagraphFont"/>
+    <w:link w:val="CommentText"/>
+    <w:uiPriority w:val="99"/>
+    <w:rsid w:val="005B3355"/>
+    <w:rPr>
+      <w:sz w:val="20"/>
+      <w:szCs w:val="20"/>
+    </w:rPr>
+  </w:style>
 </w:styles>
 </file>
 

</xml_diff>